<commit_message>
Adicionando o diagrama solicitado
</commit_message>
<xml_diff>
--- a/docs/2TDSPC_2025_documentacao.docx
+++ b/docs/2TDSPC_2025_documentacao.docx
@@ -1025,7 +1025,7 @@
             </w:rPr>
             <w:fldChar w:fldCharType="separate"/>
           </w:r>
-          <w:hyperlink w:anchor="_Toc192965236" w:history="1">
+          <w:hyperlink w:anchor="_Toc193314416" w:history="1">
             <w:r>
               <w:rPr>
                 <w:rStyle w:val="Hyperlink"/>
@@ -1048,7 +1048,7 @@
               <w:rPr>
                 <w:webHidden/>
               </w:rPr>
-              <w:instrText xml:space="preserve"> PAGEREF _Toc192965236 \h </w:instrText>
+              <w:instrText xml:space="preserve"> PAGEREF _Toc193314416 \h </w:instrText>
             </w:r>
             <w:r>
               <w:rPr>
@@ -1065,7 +1065,7 @@
               <w:rPr>
                 <w:webHidden/>
               </w:rPr>
-              <w:t>4</w:t>
+              <w:t>5</w:t>
             </w:r>
             <w:r>
               <w:rPr>
@@ -1089,7 +1089,7 @@
               <w14:ligatures w14:val="standardContextual"/>
             </w:rPr>
           </w:pPr>
-          <w:hyperlink w:anchor="_Toc192965237" w:history="1">
+          <w:hyperlink w:anchor="_Toc193314417" w:history="1">
             <w:r>
               <w:rPr>
                 <w:rStyle w:val="Hyperlink"/>
@@ -1112,7 +1112,7 @@
               <w:rPr>
                 <w:webHidden/>
               </w:rPr>
-              <w:instrText xml:space="preserve"> PAGEREF _Toc192965237 \h </w:instrText>
+              <w:instrText xml:space="preserve"> PAGEREF _Toc193314417 \h </w:instrText>
             </w:r>
             <w:r>
               <w:rPr>
@@ -1129,7 +1129,7 @@
               <w:rPr>
                 <w:webHidden/>
               </w:rPr>
-              <w:t>5</w:t>
+              <w:t>6</w:t>
             </w:r>
             <w:r>
               <w:rPr>
@@ -1155,7 +1155,7 @@
               <w14:ligatures w14:val="standardContextual"/>
             </w:rPr>
           </w:pPr>
-          <w:hyperlink w:anchor="_Toc192965238" w:history="1">
+          <w:hyperlink w:anchor="_Toc193314418" w:history="1">
             <w:r>
               <w:rPr>
                 <w:rStyle w:val="Hyperlink"/>
@@ -1182,7 +1182,7 @@
                 <w:noProof/>
                 <w:webHidden/>
               </w:rPr>
-              <w:instrText xml:space="preserve"> PAGEREF _Toc192965238 \h </w:instrText>
+              <w:instrText xml:space="preserve"> PAGEREF _Toc193314418 \h </w:instrText>
             </w:r>
             <w:r>
               <w:rPr>
@@ -1202,7 +1202,7 @@
                 <w:noProof/>
                 <w:webHidden/>
               </w:rPr>
-              <w:t>5</w:t>
+              <w:t>6</w:t>
             </w:r>
             <w:r>
               <w:rPr>
@@ -1229,7 +1229,7 @@
               <w14:ligatures w14:val="standardContextual"/>
             </w:rPr>
           </w:pPr>
-          <w:hyperlink w:anchor="_Toc192965239" w:history="1">
+          <w:hyperlink w:anchor="_Toc193314419" w:history="1">
             <w:r>
               <w:rPr>
                 <w:rStyle w:val="Hyperlink"/>
@@ -1256,7 +1256,7 @@
                 <w:noProof/>
                 <w:webHidden/>
               </w:rPr>
-              <w:instrText xml:space="preserve"> PAGEREF _Toc192965239 \h </w:instrText>
+              <w:instrText xml:space="preserve"> PAGEREF _Toc193314419 \h </w:instrText>
             </w:r>
             <w:r>
               <w:rPr>
@@ -1276,7 +1276,7 @@
                 <w:noProof/>
                 <w:webHidden/>
               </w:rPr>
-              <w:t>5</w:t>
+              <w:t>6</w:t>
             </w:r>
             <w:r>
               <w:rPr>
@@ -1301,7 +1301,7 @@
               <w14:ligatures w14:val="standardContextual"/>
             </w:rPr>
           </w:pPr>
-          <w:hyperlink w:anchor="_Toc192965240" w:history="1">
+          <w:hyperlink w:anchor="_Toc193314420" w:history="1">
             <w:r>
               <w:rPr>
                 <w:rStyle w:val="Hyperlink"/>
@@ -1324,7 +1324,7 @@
               <w:rPr>
                 <w:webHidden/>
               </w:rPr>
-              <w:instrText xml:space="preserve"> PAGEREF _Toc192965240 \h </w:instrText>
+              <w:instrText xml:space="preserve"> PAGEREF _Toc193314420 \h </w:instrText>
             </w:r>
             <w:r>
               <w:rPr>
@@ -1341,7 +1341,7 @@
               <w:rPr>
                 <w:webHidden/>
               </w:rPr>
-              <w:t>7</w:t>
+              <w:t>8</w:t>
             </w:r>
             <w:r>
               <w:rPr>
@@ -1367,7 +1367,7 @@
               <w14:ligatures w14:val="standardContextual"/>
             </w:rPr>
           </w:pPr>
-          <w:hyperlink w:anchor="_Toc192965241" w:history="1">
+          <w:hyperlink w:anchor="_Toc193314421" w:history="1">
             <w:r>
               <w:rPr>
                 <w:rStyle w:val="Hyperlink"/>
@@ -1394,7 +1394,7 @@
                 <w:noProof/>
                 <w:webHidden/>
               </w:rPr>
-              <w:instrText xml:space="preserve"> PAGEREF _Toc192965241 \h </w:instrText>
+              <w:instrText xml:space="preserve"> PAGEREF _Toc193314421 \h </w:instrText>
             </w:r>
             <w:r>
               <w:rPr>
@@ -1414,7 +1414,7 @@
                 <w:noProof/>
                 <w:webHidden/>
               </w:rPr>
-              <w:t>7</w:t>
+              <w:t>8</w:t>
             </w:r>
             <w:r>
               <w:rPr>
@@ -1441,7 +1441,7 @@
               <w14:ligatures w14:val="standardContextual"/>
             </w:rPr>
           </w:pPr>
-          <w:hyperlink w:anchor="_Toc192965242" w:history="1">
+          <w:hyperlink w:anchor="_Toc193314422" w:history="1">
             <w:r>
               <w:rPr>
                 <w:rStyle w:val="Hyperlink"/>
@@ -1468,7 +1468,7 @@
                 <w:noProof/>
                 <w:webHidden/>
               </w:rPr>
-              <w:instrText xml:space="preserve"> PAGEREF _Toc192965242 \h </w:instrText>
+              <w:instrText xml:space="preserve"> PAGEREF _Toc193314422 \h </w:instrText>
             </w:r>
             <w:r>
               <w:rPr>
@@ -1488,7 +1488,7 @@
                 <w:noProof/>
                 <w:webHidden/>
               </w:rPr>
-              <w:t>7</w:t>
+              <w:t>8</w:t>
             </w:r>
             <w:r>
               <w:rPr>
@@ -1513,7 +1513,7 @@
               <w14:ligatures w14:val="standardContextual"/>
             </w:rPr>
           </w:pPr>
-          <w:hyperlink w:anchor="_Toc192965243" w:history="1">
+          <w:hyperlink w:anchor="_Toc193314423" w:history="1">
             <w:r>
               <w:rPr>
                 <w:rStyle w:val="Hyperlink"/>
@@ -1536,7 +1536,7 @@
               <w:rPr>
                 <w:webHidden/>
               </w:rPr>
-              <w:instrText xml:space="preserve"> PAGEREF _Toc192965243 \h </w:instrText>
+              <w:instrText xml:space="preserve"> PAGEREF _Toc193314423 \h </w:instrText>
             </w:r>
             <w:r>
               <w:rPr>
@@ -1553,7 +1553,7 @@
               <w:rPr>
                 <w:webHidden/>
               </w:rPr>
-              <w:t>9</w:t>
+              <w:t>10</w:t>
             </w:r>
             <w:r>
               <w:rPr>
@@ -1579,7 +1579,7 @@
               <w14:ligatures w14:val="standardContextual"/>
             </w:rPr>
           </w:pPr>
-          <w:hyperlink w:anchor="_Toc192965244" w:history="1">
+          <w:hyperlink w:anchor="_Toc193314424" w:history="1">
             <w:r>
               <w:rPr>
                 <w:rStyle w:val="Hyperlink"/>
@@ -1606,7 +1606,7 @@
                 <w:noProof/>
                 <w:webHidden/>
               </w:rPr>
-              <w:instrText xml:space="preserve"> PAGEREF _Toc192965244 \h </w:instrText>
+              <w:instrText xml:space="preserve"> PAGEREF _Toc193314424 \h </w:instrText>
             </w:r>
             <w:r>
               <w:rPr>
@@ -1626,7 +1626,7 @@
                 <w:noProof/>
                 <w:webHidden/>
               </w:rPr>
-              <w:t>9</w:t>
+              <w:t>10</w:t>
             </w:r>
             <w:r>
               <w:rPr>
@@ -1653,7 +1653,7 @@
               <w14:ligatures w14:val="standardContextual"/>
             </w:rPr>
           </w:pPr>
-          <w:hyperlink w:anchor="_Toc192965245" w:history="1">
+          <w:hyperlink w:anchor="_Toc193314425" w:history="1">
             <w:r>
               <w:rPr>
                 <w:rStyle w:val="Hyperlink"/>
@@ -1680,7 +1680,7 @@
                 <w:noProof/>
                 <w:webHidden/>
               </w:rPr>
-              <w:instrText xml:space="preserve"> PAGEREF _Toc192965245 \h </w:instrText>
+              <w:instrText xml:space="preserve"> PAGEREF _Toc193314425 \h </w:instrText>
             </w:r>
             <w:r>
               <w:rPr>
@@ -1700,7 +1700,7 @@
                 <w:noProof/>
                 <w:webHidden/>
               </w:rPr>
-              <w:t>10</w:t>
+              <w:t>11</w:t>
             </w:r>
             <w:r>
               <w:rPr>
@@ -1727,12 +1727,86 @@
               <w14:ligatures w14:val="standardContextual"/>
             </w:rPr>
           </w:pPr>
-          <w:hyperlink w:anchor="_Toc192965246" w:history="1">
+          <w:hyperlink w:anchor="_Toc193314426" w:history="1">
             <w:r>
               <w:rPr>
                 <w:rStyle w:val="Hyperlink"/>
                 <w:noProof/>
               </w:rPr>
+              <w:t>4.2.1 Desenho de Arquitetura</w:t>
+            </w:r>
+            <w:r>
+              <w:rPr>
+                <w:noProof/>
+                <w:webHidden/>
+              </w:rPr>
+              <w:tab/>
+            </w:r>
+            <w:r>
+              <w:rPr>
+                <w:noProof/>
+                <w:webHidden/>
+              </w:rPr>
+              <w:fldChar w:fldCharType="begin"/>
+            </w:r>
+            <w:r>
+              <w:rPr>
+                <w:noProof/>
+                <w:webHidden/>
+              </w:rPr>
+              <w:instrText xml:space="preserve"> PAGEREF _Toc193314426 \h </w:instrText>
+            </w:r>
+            <w:r>
+              <w:rPr>
+                <w:noProof/>
+                <w:webHidden/>
+              </w:rPr>
+            </w:r>
+            <w:r>
+              <w:rPr>
+                <w:noProof/>
+                <w:webHidden/>
+              </w:rPr>
+              <w:fldChar w:fldCharType="separate"/>
+            </w:r>
+            <w:r>
+              <w:rPr>
+                <w:noProof/>
+                <w:webHidden/>
+              </w:rPr>
+              <w:t>12</w:t>
+            </w:r>
+            <w:r>
+              <w:rPr>
+                <w:noProof/>
+                <w:webHidden/>
+              </w:rPr>
+              <w:fldChar w:fldCharType="end"/>
+            </w:r>
+          </w:hyperlink>
+        </w:p>
+        <w:p>
+          <w:pPr>
+            <w:pStyle w:val="Sumrio3"/>
+            <w:tabs>
+              <w:tab w:val="right" w:leader="dot" w:pos="9063"/>
+            </w:tabs>
+            <w:rPr>
+              <w:rFonts w:asciiTheme="minorHAnsi" w:eastAsiaTheme="minorEastAsia" w:hAnsiTheme="minorHAnsi" w:cstheme="minorBidi"/>
+              <w:noProof/>
+              <w:color w:val="auto"/>
+              <w:kern w:val="2"/>
+              <w:sz w:val="24"/>
+              <w:szCs w:val="24"/>
+              <w14:ligatures w14:val="standardContextual"/>
+            </w:rPr>
+          </w:pPr>
+          <w:hyperlink w:anchor="_Toc193314427" w:history="1">
+            <w:r>
+              <w:rPr>
+                <w:rStyle w:val="Hyperlink"/>
+                <w:noProof/>
+              </w:rPr>
               <w:t>4.2.1 Fluxo de Funcionamento da Aplicação</w:t>
             </w:r>
             <w:r>
@@ -1754,7 +1828,7 @@
                 <w:noProof/>
                 <w:webHidden/>
               </w:rPr>
-              <w:instrText xml:space="preserve"> PAGEREF _Toc192965246 \h </w:instrText>
+              <w:instrText xml:space="preserve"> PAGEREF _Toc193314427 \h </w:instrText>
             </w:r>
             <w:r>
               <w:rPr>
@@ -1774,7 +1848,7 @@
                 <w:noProof/>
                 <w:webHidden/>
               </w:rPr>
-              <w:t>11</w:t>
+              <w:t>13</w:t>
             </w:r>
             <w:r>
               <w:rPr>
@@ -1801,7 +1875,7 @@
               <w14:ligatures w14:val="standardContextual"/>
             </w:rPr>
           </w:pPr>
-          <w:hyperlink w:anchor="_Toc192965247" w:history="1">
+          <w:hyperlink w:anchor="_Toc193314428" w:history="1">
             <w:r>
               <w:rPr>
                 <w:rStyle w:val="Hyperlink"/>
@@ -1828,7 +1902,7 @@
                 <w:noProof/>
                 <w:webHidden/>
               </w:rPr>
-              <w:instrText xml:space="preserve"> PAGEREF _Toc192965247 \h </w:instrText>
+              <w:instrText xml:space="preserve"> PAGEREF _Toc193314428 \h </w:instrText>
             </w:r>
             <w:r>
               <w:rPr>
@@ -1848,7 +1922,7 @@
                 <w:noProof/>
                 <w:webHidden/>
               </w:rPr>
-              <w:t>12</w:t>
+              <w:t>14</w:t>
             </w:r>
             <w:r>
               <w:rPr>
@@ -1875,7 +1949,7 @@
               <w14:ligatures w14:val="standardContextual"/>
             </w:rPr>
           </w:pPr>
-          <w:hyperlink w:anchor="_Toc192965248" w:history="1">
+          <w:hyperlink w:anchor="_Toc193314429" w:history="1">
             <w:r>
               <w:rPr>
                 <w:rStyle w:val="Hyperlink"/>
@@ -1902,7 +1976,7 @@
                 <w:noProof/>
                 <w:webHidden/>
               </w:rPr>
-              <w:instrText xml:space="preserve"> PAGEREF _Toc192965248 \h </w:instrText>
+              <w:instrText xml:space="preserve"> PAGEREF _Toc193314429 \h </w:instrText>
             </w:r>
             <w:r>
               <w:rPr>
@@ -1922,7 +1996,7 @@
                 <w:noProof/>
                 <w:webHidden/>
               </w:rPr>
-              <w:t>12</w:t>
+              <w:t>14</w:t>
             </w:r>
             <w:r>
               <w:rPr>
@@ -1947,7 +2021,7 @@
               <w14:ligatures w14:val="standardContextual"/>
             </w:rPr>
           </w:pPr>
-          <w:hyperlink w:anchor="_Toc192965249" w:history="1">
+          <w:hyperlink w:anchor="_Toc193314430" w:history="1">
             <w:r>
               <w:rPr>
                 <w:rStyle w:val="Hyperlink"/>
@@ -1970,7 +2044,7 @@
               <w:rPr>
                 <w:webHidden/>
               </w:rPr>
-              <w:instrText xml:space="preserve"> PAGEREF _Toc192965249 \h </w:instrText>
+              <w:instrText xml:space="preserve"> PAGEREF _Toc193314430 \h </w:instrText>
             </w:r>
             <w:r>
               <w:rPr>
@@ -1987,7 +2061,7 @@
               <w:rPr>
                 <w:webHidden/>
               </w:rPr>
-              <w:t>14</w:t>
+              <w:t>16</w:t>
             </w:r>
             <w:r>
               <w:rPr>
@@ -2013,7 +2087,7 @@
               <w14:ligatures w14:val="standardContextual"/>
             </w:rPr>
           </w:pPr>
-          <w:hyperlink w:anchor="_Toc192965250" w:history="1">
+          <w:hyperlink w:anchor="_Toc193314431" w:history="1">
             <w:r>
               <w:rPr>
                 <w:rStyle w:val="Hyperlink"/>
@@ -2040,7 +2114,7 @@
                 <w:noProof/>
                 <w:webHidden/>
               </w:rPr>
-              <w:instrText xml:space="preserve"> PAGEREF _Toc192965250 \h </w:instrText>
+              <w:instrText xml:space="preserve"> PAGEREF _Toc193314431 \h </w:instrText>
             </w:r>
             <w:r>
               <w:rPr>
@@ -2060,7 +2134,7 @@
                 <w:noProof/>
                 <w:webHidden/>
               </w:rPr>
-              <w:t>14</w:t>
+              <w:t>16</w:t>
             </w:r>
             <w:r>
               <w:rPr>
@@ -2087,7 +2161,7 @@
               <w14:ligatures w14:val="standardContextual"/>
             </w:rPr>
           </w:pPr>
-          <w:hyperlink w:anchor="_Toc192965251" w:history="1">
+          <w:hyperlink w:anchor="_Toc193314432" w:history="1">
             <w:r>
               <w:rPr>
                 <w:rStyle w:val="Hyperlink"/>
@@ -2114,7 +2188,7 @@
                 <w:noProof/>
                 <w:webHidden/>
               </w:rPr>
-              <w:instrText xml:space="preserve"> PAGEREF _Toc192965251 \h </w:instrText>
+              <w:instrText xml:space="preserve"> PAGEREF _Toc193314432 \h </w:instrText>
             </w:r>
             <w:r>
               <w:rPr>
@@ -2134,7 +2208,7 @@
                 <w:noProof/>
                 <w:webHidden/>
               </w:rPr>
-              <w:t>14</w:t>
+              <w:t>16</w:t>
             </w:r>
             <w:r>
               <w:rPr>
@@ -2161,7 +2235,7 @@
               <w14:ligatures w14:val="standardContextual"/>
             </w:rPr>
           </w:pPr>
-          <w:hyperlink w:anchor="_Toc192965252" w:history="1">
+          <w:hyperlink w:anchor="_Toc193314433" w:history="1">
             <w:r>
               <w:rPr>
                 <w:rStyle w:val="Hyperlink"/>
@@ -2188,7 +2262,7 @@
                 <w:noProof/>
                 <w:webHidden/>
               </w:rPr>
-              <w:instrText xml:space="preserve"> PAGEREF _Toc192965252 \h </w:instrText>
+              <w:instrText xml:space="preserve"> PAGEREF _Toc193314433 \h </w:instrText>
             </w:r>
             <w:r>
               <w:rPr>
@@ -2208,7 +2282,7 @@
                 <w:noProof/>
                 <w:webHidden/>
               </w:rPr>
-              <w:t>14</w:t>
+              <w:t>16</w:t>
             </w:r>
             <w:r>
               <w:rPr>
@@ -2235,7 +2309,7 @@
               <w14:ligatures w14:val="standardContextual"/>
             </w:rPr>
           </w:pPr>
-          <w:hyperlink w:anchor="_Toc192965253" w:history="1">
+          <w:hyperlink w:anchor="_Toc193314434" w:history="1">
             <w:r>
               <w:rPr>
                 <w:rStyle w:val="Hyperlink"/>
@@ -2262,7 +2336,7 @@
                 <w:noProof/>
                 <w:webHidden/>
               </w:rPr>
-              <w:instrText xml:space="preserve"> PAGEREF _Toc192965253 \h </w:instrText>
+              <w:instrText xml:space="preserve"> PAGEREF _Toc193314434 \h </w:instrText>
             </w:r>
             <w:r>
               <w:rPr>
@@ -2282,7 +2356,7 @@
                 <w:noProof/>
                 <w:webHidden/>
               </w:rPr>
-              <w:t>15</w:t>
+              <w:t>17</w:t>
             </w:r>
             <w:r>
               <w:rPr>
@@ -2309,7 +2383,7 @@
               <w14:ligatures w14:val="standardContextual"/>
             </w:rPr>
           </w:pPr>
-          <w:hyperlink w:anchor="_Toc192965254" w:history="1">
+          <w:hyperlink w:anchor="_Toc193314435" w:history="1">
             <w:r>
               <w:rPr>
                 <w:rStyle w:val="Hyperlink"/>
@@ -2336,7 +2410,7 @@
                 <w:noProof/>
                 <w:webHidden/>
               </w:rPr>
-              <w:instrText xml:space="preserve"> PAGEREF _Toc192965254 \h </w:instrText>
+              <w:instrText xml:space="preserve"> PAGEREF _Toc193314435 \h </w:instrText>
             </w:r>
             <w:r>
               <w:rPr>
@@ -2356,7 +2430,7 @@
                 <w:noProof/>
                 <w:webHidden/>
               </w:rPr>
-              <w:t>15</w:t>
+              <w:t>17</w:t>
             </w:r>
             <w:r>
               <w:rPr>
@@ -2383,7 +2457,7 @@
               <w14:ligatures w14:val="standardContextual"/>
             </w:rPr>
           </w:pPr>
-          <w:hyperlink w:anchor="_Toc192965255" w:history="1">
+          <w:hyperlink w:anchor="_Toc193314436" w:history="1">
             <w:r>
               <w:rPr>
                 <w:rStyle w:val="Hyperlink"/>
@@ -2410,7 +2484,7 @@
                 <w:noProof/>
                 <w:webHidden/>
               </w:rPr>
-              <w:instrText xml:space="preserve"> PAGEREF _Toc192965255 \h </w:instrText>
+              <w:instrText xml:space="preserve"> PAGEREF _Toc193314436 \h </w:instrText>
             </w:r>
             <w:r>
               <w:rPr>
@@ -2430,7 +2504,7 @@
                 <w:noProof/>
                 <w:webHidden/>
               </w:rPr>
-              <w:t>15</w:t>
+              <w:t>17</w:t>
             </w:r>
             <w:r>
               <w:rPr>
@@ -2457,7 +2531,7 @@
               <w14:ligatures w14:val="standardContextual"/>
             </w:rPr>
           </w:pPr>
-          <w:hyperlink w:anchor="_Toc192965256" w:history="1">
+          <w:hyperlink w:anchor="_Toc193314437" w:history="1">
             <w:r>
               <w:rPr>
                 <w:rStyle w:val="Hyperlink"/>
@@ -2484,7 +2558,7 @@
                 <w:noProof/>
                 <w:webHidden/>
               </w:rPr>
-              <w:instrText xml:space="preserve"> PAGEREF _Toc192965256 \h </w:instrText>
+              <w:instrText xml:space="preserve"> PAGEREF _Toc193314437 \h </w:instrText>
             </w:r>
             <w:r>
               <w:rPr>
@@ -2504,7 +2578,7 @@
                 <w:noProof/>
                 <w:webHidden/>
               </w:rPr>
-              <w:t>16</w:t>
+              <w:t>18</w:t>
             </w:r>
             <w:r>
               <w:rPr>
@@ -2531,7 +2605,7 @@
               <w14:ligatures w14:val="standardContextual"/>
             </w:rPr>
           </w:pPr>
-          <w:hyperlink w:anchor="_Toc192965257" w:history="1">
+          <w:hyperlink w:anchor="_Toc193314438" w:history="1">
             <w:r>
               <w:rPr>
                 <w:rStyle w:val="Hyperlink"/>
@@ -2558,7 +2632,7 @@
                 <w:noProof/>
                 <w:webHidden/>
               </w:rPr>
-              <w:instrText xml:space="preserve"> PAGEREF _Toc192965257 \h </w:instrText>
+              <w:instrText xml:space="preserve"> PAGEREF _Toc193314438 \h </w:instrText>
             </w:r>
             <w:r>
               <w:rPr>
@@ -2578,7 +2652,7 @@
                 <w:noProof/>
                 <w:webHidden/>
               </w:rPr>
-              <w:t>17</w:t>
+              <w:t>19</w:t>
             </w:r>
             <w:r>
               <w:rPr>
@@ -2605,7 +2679,7 @@
               <w14:ligatures w14:val="standardContextual"/>
             </w:rPr>
           </w:pPr>
-          <w:hyperlink w:anchor="_Toc192965258" w:history="1">
+          <w:hyperlink w:anchor="_Toc193314439" w:history="1">
             <w:r>
               <w:rPr>
                 <w:rStyle w:val="Hyperlink"/>
@@ -2632,7 +2706,7 @@
                 <w:noProof/>
                 <w:webHidden/>
               </w:rPr>
-              <w:instrText xml:space="preserve"> PAGEREF _Toc192965258 \h </w:instrText>
+              <w:instrText xml:space="preserve"> PAGEREF _Toc193314439 \h </w:instrText>
             </w:r>
             <w:r>
               <w:rPr>
@@ -2652,7 +2726,7 @@
                 <w:noProof/>
                 <w:webHidden/>
               </w:rPr>
-              <w:t>17</w:t>
+              <w:t>19</w:t>
             </w:r>
             <w:r>
               <w:rPr>
@@ -2679,7 +2753,7 @@
               <w14:ligatures w14:val="standardContextual"/>
             </w:rPr>
           </w:pPr>
-          <w:hyperlink w:anchor="_Toc192965259" w:history="1">
+          <w:hyperlink w:anchor="_Toc193314440" w:history="1">
             <w:r>
               <w:rPr>
                 <w:rStyle w:val="Hyperlink"/>
@@ -2706,7 +2780,7 @@
                 <w:noProof/>
                 <w:webHidden/>
               </w:rPr>
-              <w:instrText xml:space="preserve"> PAGEREF _Toc192965259 \h </w:instrText>
+              <w:instrText xml:space="preserve"> PAGEREF _Toc193314440 \h </w:instrText>
             </w:r>
             <w:r>
               <w:rPr>
@@ -2726,7 +2800,7 @@
                 <w:noProof/>
                 <w:webHidden/>
               </w:rPr>
-              <w:t>17</w:t>
+              <w:t>19</w:t>
             </w:r>
             <w:r>
               <w:rPr>
@@ -2753,7 +2827,7 @@
               <w14:ligatures w14:val="standardContextual"/>
             </w:rPr>
           </w:pPr>
-          <w:hyperlink w:anchor="_Toc192965260" w:history="1">
+          <w:hyperlink w:anchor="_Toc193314441" w:history="1">
             <w:r>
               <w:rPr>
                 <w:rStyle w:val="Hyperlink"/>
@@ -2780,7 +2854,7 @@
                 <w:noProof/>
                 <w:webHidden/>
               </w:rPr>
-              <w:instrText xml:space="preserve"> PAGEREF _Toc192965260 \h </w:instrText>
+              <w:instrText xml:space="preserve"> PAGEREF _Toc193314441 \h </w:instrText>
             </w:r>
             <w:r>
               <w:rPr>
@@ -2800,7 +2874,7 @@
                 <w:noProof/>
                 <w:webHidden/>
               </w:rPr>
-              <w:t>18</w:t>
+              <w:t>20</w:t>
             </w:r>
             <w:r>
               <w:rPr>
@@ -2827,7 +2901,7 @@
               <w14:ligatures w14:val="standardContextual"/>
             </w:rPr>
           </w:pPr>
-          <w:hyperlink w:anchor="_Toc192965261" w:history="1">
+          <w:hyperlink w:anchor="_Toc193314442" w:history="1">
             <w:r>
               <w:rPr>
                 <w:rStyle w:val="Hyperlink"/>
@@ -2855,7 +2929,7 @@
                 <w:noProof/>
                 <w:webHidden/>
               </w:rPr>
-              <w:instrText xml:space="preserve"> PAGEREF _Toc192965261 \h </w:instrText>
+              <w:instrText xml:space="preserve"> PAGEREF _Toc193314442 \h </w:instrText>
             </w:r>
             <w:r>
               <w:rPr>
@@ -2875,7 +2949,7 @@
                 <w:noProof/>
                 <w:webHidden/>
               </w:rPr>
-              <w:t>18</w:t>
+              <w:t>20</w:t>
             </w:r>
             <w:r>
               <w:rPr>
@@ -2902,7 +2976,7 @@
               <w14:ligatures w14:val="standardContextual"/>
             </w:rPr>
           </w:pPr>
-          <w:hyperlink w:anchor="_Toc192965262" w:history="1">
+          <w:hyperlink w:anchor="_Toc193314443" w:history="1">
             <w:r>
               <w:rPr>
                 <w:rStyle w:val="Hyperlink"/>
@@ -2929,7 +3003,7 @@
                 <w:noProof/>
                 <w:webHidden/>
               </w:rPr>
-              <w:instrText xml:space="preserve"> PAGEREF _Toc192965262 \h </w:instrText>
+              <w:instrText xml:space="preserve"> PAGEREF _Toc193314443 \h </w:instrText>
             </w:r>
             <w:r>
               <w:rPr>
@@ -2949,7 +3023,7 @@
                 <w:noProof/>
                 <w:webHidden/>
               </w:rPr>
-              <w:t>19</w:t>
+              <w:t>21</w:t>
             </w:r>
             <w:r>
               <w:rPr>
@@ -2976,7 +3050,7 @@
               <w14:ligatures w14:val="standardContextual"/>
             </w:rPr>
           </w:pPr>
-          <w:hyperlink w:anchor="_Toc192965263" w:history="1">
+          <w:hyperlink w:anchor="_Toc193314444" w:history="1">
             <w:r>
               <w:rPr>
                 <w:rStyle w:val="Hyperlink"/>
@@ -3003,7 +3077,7 @@
                 <w:noProof/>
                 <w:webHidden/>
               </w:rPr>
-              <w:instrText xml:space="preserve"> PAGEREF _Toc192965263 \h </w:instrText>
+              <w:instrText xml:space="preserve"> PAGEREF _Toc193314444 \h </w:instrText>
             </w:r>
             <w:r>
               <w:rPr>
@@ -3023,7 +3097,7 @@
                 <w:noProof/>
                 <w:webHidden/>
               </w:rPr>
-              <w:t>19</w:t>
+              <w:t>21</w:t>
             </w:r>
             <w:r>
               <w:rPr>
@@ -3048,7 +3122,7 @@
               <w14:ligatures w14:val="standardContextual"/>
             </w:rPr>
           </w:pPr>
-          <w:hyperlink w:anchor="_Toc192965264" w:history="1">
+          <w:hyperlink w:anchor="_Toc193314445" w:history="1">
             <w:r>
               <w:rPr>
                 <w:rStyle w:val="Hyperlink"/>
@@ -3071,7 +3145,7 @@
               <w:rPr>
                 <w:webHidden/>
               </w:rPr>
-              <w:instrText xml:space="preserve"> PAGEREF _Toc192965264 \h </w:instrText>
+              <w:instrText xml:space="preserve"> PAGEREF _Toc193314445 \h </w:instrText>
             </w:r>
             <w:r>
               <w:rPr>
@@ -3088,7 +3162,7 @@
               <w:rPr>
                 <w:webHidden/>
               </w:rPr>
-              <w:t>21</w:t>
+              <w:t>23</w:t>
             </w:r>
             <w:r>
               <w:rPr>
@@ -3114,7 +3188,7 @@
               <w14:ligatures w14:val="standardContextual"/>
             </w:rPr>
           </w:pPr>
-          <w:hyperlink w:anchor="_Toc192965265" w:history="1">
+          <w:hyperlink w:anchor="_Toc193314446" w:history="1">
             <w:r>
               <w:rPr>
                 <w:rStyle w:val="Hyperlink"/>
@@ -3141,7 +3215,7 @@
                 <w:noProof/>
                 <w:webHidden/>
               </w:rPr>
-              <w:instrText xml:space="preserve"> PAGEREF _Toc192965265 \h </w:instrText>
+              <w:instrText xml:space="preserve"> PAGEREF _Toc193314446 \h </w:instrText>
             </w:r>
             <w:r>
               <w:rPr>
@@ -3161,7 +3235,7 @@
                 <w:noProof/>
                 <w:webHidden/>
               </w:rPr>
-              <w:t>21</w:t>
+              <w:t>23</w:t>
             </w:r>
             <w:r>
               <w:rPr>
@@ -3188,7 +3262,7 @@
               <w14:ligatures w14:val="standardContextual"/>
             </w:rPr>
           </w:pPr>
-          <w:hyperlink w:anchor="_Toc192965266" w:history="1">
+          <w:hyperlink w:anchor="_Toc193314447" w:history="1">
             <w:r>
               <w:rPr>
                 <w:rStyle w:val="Hyperlink"/>
@@ -3215,7 +3289,7 @@
                 <w:noProof/>
                 <w:webHidden/>
               </w:rPr>
-              <w:instrText xml:space="preserve"> PAGEREF _Toc192965266 \h </w:instrText>
+              <w:instrText xml:space="preserve"> PAGEREF _Toc193314447 \h </w:instrText>
             </w:r>
             <w:r>
               <w:rPr>
@@ -3235,7 +3309,7 @@
                 <w:noProof/>
                 <w:webHidden/>
               </w:rPr>
-              <w:t>23</w:t>
+              <w:t>25</w:t>
             </w:r>
             <w:r>
               <w:rPr>
@@ -3262,7 +3336,7 @@
               <w14:ligatures w14:val="standardContextual"/>
             </w:rPr>
           </w:pPr>
-          <w:hyperlink w:anchor="_Toc192965267" w:history="1">
+          <w:hyperlink w:anchor="_Toc193314448" w:history="1">
             <w:r>
               <w:rPr>
                 <w:rStyle w:val="Hyperlink"/>
@@ -3289,7 +3363,7 @@
                 <w:noProof/>
                 <w:webHidden/>
               </w:rPr>
-              <w:instrText xml:space="preserve"> PAGEREF _Toc192965267 \h </w:instrText>
+              <w:instrText xml:space="preserve"> PAGEREF _Toc193314448 \h </w:instrText>
             </w:r>
             <w:r>
               <w:rPr>
@@ -3309,7 +3383,7 @@
                 <w:noProof/>
                 <w:webHidden/>
               </w:rPr>
-              <w:t>23</w:t>
+              <w:t>25</w:t>
             </w:r>
             <w:r>
               <w:rPr>
@@ -3336,7 +3410,7 @@
               <w14:ligatures w14:val="standardContextual"/>
             </w:rPr>
           </w:pPr>
-          <w:hyperlink w:anchor="_Toc192965268" w:history="1">
+          <w:hyperlink w:anchor="_Toc193314449" w:history="1">
             <w:r>
               <w:rPr>
                 <w:rStyle w:val="Hyperlink"/>
@@ -3363,7 +3437,7 @@
                 <w:noProof/>
                 <w:webHidden/>
               </w:rPr>
-              <w:instrText xml:space="preserve"> PAGEREF _Toc192965268 \h </w:instrText>
+              <w:instrText xml:space="preserve"> PAGEREF _Toc193314449 \h </w:instrText>
             </w:r>
             <w:r>
               <w:rPr>
@@ -3383,7 +3457,7 @@
                 <w:noProof/>
                 <w:webHidden/>
               </w:rPr>
-              <w:t>24</w:t>
+              <w:t>26</w:t>
             </w:r>
             <w:r>
               <w:rPr>
@@ -3410,7 +3484,7 @@
               <w14:ligatures w14:val="standardContextual"/>
             </w:rPr>
           </w:pPr>
-          <w:hyperlink w:anchor="_Toc192965269" w:history="1">
+          <w:hyperlink w:anchor="_Toc193314450" w:history="1">
             <w:r>
               <w:rPr>
                 <w:rStyle w:val="Hyperlink"/>
@@ -3437,7 +3511,7 @@
                 <w:noProof/>
                 <w:webHidden/>
               </w:rPr>
-              <w:instrText xml:space="preserve"> PAGEREF _Toc192965269 \h </w:instrText>
+              <w:instrText xml:space="preserve"> PAGEREF _Toc193314450 \h </w:instrText>
             </w:r>
             <w:r>
               <w:rPr>
@@ -3457,7 +3531,7 @@
                 <w:noProof/>
                 <w:webHidden/>
               </w:rPr>
-              <w:t>25</w:t>
+              <w:t>27</w:t>
             </w:r>
             <w:r>
               <w:rPr>
@@ -3482,7 +3556,7 @@
               <w14:ligatures w14:val="standardContextual"/>
             </w:rPr>
           </w:pPr>
-          <w:hyperlink w:anchor="_Toc192965270" w:history="1">
+          <w:hyperlink w:anchor="_Toc193314451" w:history="1">
             <w:r>
               <w:rPr>
                 <w:rStyle w:val="Hyperlink"/>
@@ -3505,7 +3579,7 @@
               <w:rPr>
                 <w:webHidden/>
               </w:rPr>
-              <w:instrText xml:space="preserve"> PAGEREF _Toc192965270 \h </w:instrText>
+              <w:instrText xml:space="preserve"> PAGEREF _Toc193314451 \h </w:instrText>
             </w:r>
             <w:r>
               <w:rPr>
@@ -3522,7 +3596,7 @@
               <w:rPr>
                 <w:webHidden/>
               </w:rPr>
-              <w:t>27</w:t>
+              <w:t>29</w:t>
             </w:r>
             <w:r>
               <w:rPr>
@@ -3548,7 +3622,7 @@
               <w14:ligatures w14:val="standardContextual"/>
             </w:rPr>
           </w:pPr>
-          <w:hyperlink w:anchor="_Toc192965271" w:history="1">
+          <w:hyperlink w:anchor="_Toc193314452" w:history="1">
             <w:r>
               <w:rPr>
                 <w:rStyle w:val="Hyperlink"/>
@@ -3575,7 +3649,7 @@
                 <w:noProof/>
                 <w:webHidden/>
               </w:rPr>
-              <w:instrText xml:space="preserve"> PAGEREF _Toc192965271 \h </w:instrText>
+              <w:instrText xml:space="preserve"> PAGEREF _Toc193314452 \h </w:instrText>
             </w:r>
             <w:r>
               <w:rPr>
@@ -3595,7 +3669,7 @@
                 <w:noProof/>
                 <w:webHidden/>
               </w:rPr>
-              <w:t>27</w:t>
+              <w:t>29</w:t>
             </w:r>
             <w:r>
               <w:rPr>
@@ -3622,7 +3696,7 @@
               <w14:ligatures w14:val="standardContextual"/>
             </w:rPr>
           </w:pPr>
-          <w:hyperlink w:anchor="_Toc192965272" w:history="1">
+          <w:hyperlink w:anchor="_Toc193314453" w:history="1">
             <w:r>
               <w:rPr>
                 <w:rStyle w:val="Hyperlink"/>
@@ -3649,7 +3723,7 @@
                 <w:noProof/>
                 <w:webHidden/>
               </w:rPr>
-              <w:instrText xml:space="preserve"> PAGEREF _Toc192965272 \h </w:instrText>
+              <w:instrText xml:space="preserve"> PAGEREF _Toc193314453 \h </w:instrText>
             </w:r>
             <w:r>
               <w:rPr>
@@ -3669,7 +3743,7 @@
                 <w:noProof/>
                 <w:webHidden/>
               </w:rPr>
-              <w:t>27</w:t>
+              <w:t>29</w:t>
             </w:r>
             <w:r>
               <w:rPr>
@@ -3694,7 +3768,7 @@
               <w14:ligatures w14:val="standardContextual"/>
             </w:rPr>
           </w:pPr>
-          <w:hyperlink w:anchor="_Toc192965273" w:history="1">
+          <w:hyperlink w:anchor="_Toc193314454" w:history="1">
             <w:r>
               <w:rPr>
                 <w:rStyle w:val="Hyperlink"/>
@@ -3717,7 +3791,7 @@
               <w:rPr>
                 <w:webHidden/>
               </w:rPr>
-              <w:instrText xml:space="preserve"> PAGEREF _Toc192965273 \h </w:instrText>
+              <w:instrText xml:space="preserve"> PAGEREF _Toc193314454 \h </w:instrText>
             </w:r>
             <w:r>
               <w:rPr>
@@ -3734,7 +3808,7 @@
               <w:rPr>
                 <w:webHidden/>
               </w:rPr>
-              <w:t>28</w:t>
+              <w:t>30</w:t>
             </w:r>
             <w:r>
               <w:rPr>
@@ -3762,7 +3836,6 @@
         </w:rPr>
       </w:pPr>
       <w:bookmarkStart w:id="2" w:name="_Toc192887052"/>
-      <w:bookmarkStart w:id="3" w:name="_Toc192965236"/>
       <w:r>
         <w:br w:type="page"/>
       </w:r>
@@ -3773,6 +3846,7 @@
         <w:spacing w:after="336"/>
         <w:ind w:left="70" w:right="64"/>
       </w:pPr>
+      <w:bookmarkStart w:id="3" w:name="_Toc193314416"/>
       <w:r>
         <w:lastRenderedPageBreak/>
         <w:t>Introdução</w:t>
@@ -3879,7 +3953,7 @@
         <w:pStyle w:val="Ttulo1"/>
         <w:ind w:left="70" w:right="71"/>
       </w:pPr>
-      <w:bookmarkStart w:id="4" w:name="_Toc192965237"/>
+      <w:bookmarkStart w:id="4" w:name="_Toc193314417"/>
       <w:r>
         <w:lastRenderedPageBreak/>
         <w:t>Justificativa</w:t>
@@ -3890,7 +3964,7 @@
       <w:pPr>
         <w:pStyle w:val="Ttulo2"/>
       </w:pPr>
-      <w:bookmarkStart w:id="5" w:name="_Toc192965238"/>
+      <w:bookmarkStart w:id="5" w:name="_Toc193314418"/>
       <w:r>
         <w:t>2.1 Relevância do Projeto</w:t>
       </w:r>
@@ -3994,7 +4068,7 @@
       <w:pPr>
         <w:pStyle w:val="Ttulo2"/>
       </w:pPr>
-      <w:bookmarkStart w:id="6" w:name="_Toc192965239"/>
+      <w:bookmarkStart w:id="6" w:name="_Toc193314419"/>
       <w:r>
         <w:t>2.2 Benefícios da Implementação</w:t>
       </w:r>
@@ -4220,7 +4294,7 @@
         <w:pStyle w:val="Ttulo1"/>
         <w:ind w:left="70" w:right="71"/>
       </w:pPr>
-      <w:bookmarkStart w:id="7" w:name="_Toc192965240"/>
+      <w:bookmarkStart w:id="7" w:name="_Toc193314420"/>
       <w:r>
         <w:lastRenderedPageBreak/>
         <w:t>Objetivo</w:t>
@@ -4231,7 +4305,7 @@
       <w:pPr>
         <w:pStyle w:val="Ttulo2"/>
       </w:pPr>
-      <w:bookmarkStart w:id="8" w:name="_Toc192965241"/>
+      <w:bookmarkStart w:id="8" w:name="_Toc193314421"/>
       <w:r>
         <w:t>3.1 Objetivo Geral</w:t>
       </w:r>
@@ -4270,7 +4344,7 @@
       <w:pPr>
         <w:pStyle w:val="Ttulo2"/>
       </w:pPr>
-      <w:bookmarkStart w:id="9" w:name="_Toc192965242"/>
+      <w:bookmarkStart w:id="9" w:name="_Toc193314422"/>
       <w:r>
         <w:t>3.2 Objetivos Específicos</w:t>
       </w:r>
@@ -4518,7 +4592,7 @@
         <w:pStyle w:val="Ttulo1"/>
         <w:ind w:left="70" w:right="71"/>
       </w:pPr>
-      <w:bookmarkStart w:id="10" w:name="_Toc192965243"/>
+      <w:bookmarkStart w:id="10" w:name="_Toc193314423"/>
       <w:r>
         <w:lastRenderedPageBreak/>
         <w:t>Metodologia</w:t>
@@ -4538,7 +4612,7 @@
       <w:pPr>
         <w:pStyle w:val="Ttulo2"/>
       </w:pPr>
-      <w:bookmarkStart w:id="11" w:name="_Toc192965244"/>
+      <w:bookmarkStart w:id="11" w:name="_Toc193314424"/>
       <w:r>
         <w:t>4.1 Tecnologias Utilizadas</w:t>
       </w:r>
@@ -4716,7 +4790,7 @@
       <w:pPr>
         <w:pStyle w:val="Ttulo2"/>
       </w:pPr>
-      <w:bookmarkStart w:id="12" w:name="_Toc192965245"/>
+      <w:bookmarkStart w:id="12" w:name="_Toc193314425"/>
       <w:r>
         <w:t>4.2 Arquitetura da Solução</w:t>
       </w:r>
@@ -4791,12 +4865,17 @@
       </w:r>
     </w:p>
     <w:p>
-      <w:r>
+      <w:pPr>
         <w:rPr>
           <w:noProof/>
         </w:rPr>
+      </w:pPr>
+      <w:r>
+        <w:rPr>
+          <w:noProof/>
+        </w:rPr>
         <w:drawing>
-          <wp:inline distT="0" distB="0" distL="0" distR="0" wp14:anchorId="0CCEECF8" wp14:editId="34101B6A">
+          <wp:inline distT="0" distB="0" distL="0" distR="0" wp14:anchorId="4A7818C5" wp14:editId="70363657">
             <wp:extent cx="5761355" cy="2610485"/>
             <wp:effectExtent l="0" t="0" r="0" b="0"/>
             <wp:docPr id="732804162" name="Imagem 14" descr="Diagrama&#10;&#10;O conteúdo gerado por IA pode estar incorreto."/>
@@ -4840,6 +4919,20 @@
     </w:p>
     <w:p>
       <w:pPr>
+        <w:pStyle w:val="Ttulo3"/>
+      </w:pPr>
+      <w:bookmarkStart w:id="13" w:name="_Toc193314426"/>
+      <w:r>
+        <w:rPr>
+          <w:noProof/>
+        </w:rPr>
+        <w:lastRenderedPageBreak/>
+        <w:t>4.2.1 Desenho de Arquitetura</w:t>
+      </w:r>
+      <w:bookmarkEnd w:id="13"/>
+    </w:p>
+    <w:p>
+      <w:pPr>
         <w:spacing w:after="160"/>
         <w:ind w:left="0" w:firstLine="0"/>
         <w:jc w:val="left"/>
@@ -4848,6 +4941,53 @@
         </w:rPr>
       </w:pPr>
       <w:r>
+        <w:rPr>
+          <w:b/>
+          <w:noProof/>
+        </w:rPr>
+        <w:drawing>
+          <wp:inline distT="0" distB="0" distL="0" distR="0" wp14:anchorId="28160E82" wp14:editId="71375C01">
+            <wp:extent cx="4686630" cy="4651506"/>
+            <wp:effectExtent l="0" t="0" r="0" b="0"/>
+            <wp:docPr id="1587143077" name="Imagem 1" descr="Interface gráfica do usuário&#10;&#10;O conteúdo gerado por IA pode estar incorreto."/>
+            <wp:cNvGraphicFramePr>
+              <a:graphicFrameLocks xmlns:a="http://schemas.openxmlformats.org/drawingml/2006/main" noChangeAspect="1"/>
+            </wp:cNvGraphicFramePr>
+            <a:graphic xmlns:a="http://schemas.openxmlformats.org/drawingml/2006/main">
+              <a:graphicData uri="http://schemas.openxmlformats.org/drawingml/2006/picture">
+                <pic:pic xmlns:pic="http://schemas.openxmlformats.org/drawingml/2006/picture">
+                  <pic:nvPicPr>
+                    <pic:cNvPr id="1587143077" name="Imagem 1" descr="Interface gráfica do usuário&#10;&#10;O conteúdo gerado por IA pode estar incorreto."/>
+                    <pic:cNvPicPr/>
+                  </pic:nvPicPr>
+                  <pic:blipFill>
+                    <a:blip r:embed="rId10">
+                      <a:extLst>
+                        <a:ext uri="{28A0092B-C50C-407E-A947-70E740481C1C}">
+                          <a14:useLocalDpi xmlns:a14="http://schemas.microsoft.com/office/drawing/2010/main" val="0"/>
+                        </a:ext>
+                      </a:extLst>
+                    </a:blip>
+                    <a:stretch>
+                      <a:fillRect/>
+                    </a:stretch>
+                  </pic:blipFill>
+                  <pic:spPr>
+                    <a:xfrm>
+                      <a:off x="0" y="0"/>
+                      <a:ext cx="4687965" cy="4652831"/>
+                    </a:xfrm>
+                    <a:prstGeom prst="rect">
+                      <a:avLst/>
+                    </a:prstGeom>
+                  </pic:spPr>
+                </pic:pic>
+              </a:graphicData>
+            </a:graphic>
+          </wp:inline>
+        </w:drawing>
+      </w:r>
+      <w:r>
         <w:br w:type="page"/>
       </w:r>
     </w:p>
@@ -4855,12 +4995,12 @@
       <w:pPr>
         <w:pStyle w:val="Ttulo3"/>
       </w:pPr>
-      <w:bookmarkStart w:id="13" w:name="_Toc192965246"/>
+      <w:bookmarkStart w:id="14" w:name="_Toc193314427"/>
       <w:r>
         <w:lastRenderedPageBreak/>
         <w:t>4.2.1 Fluxo de Funcionamento da Aplicação</w:t>
       </w:r>
-      <w:bookmarkEnd w:id="13"/>
+      <w:bookmarkEnd w:id="14"/>
     </w:p>
     <w:p>
       <w:pPr>
@@ -4994,7 +5134,7 @@
                     <pic:cNvPicPr/>
                   </pic:nvPicPr>
                   <pic:blipFill>
-                    <a:blip r:embed="rId10">
+                    <a:blip r:embed="rId11">
                       <a:extLst>
                         <a:ext uri="{28A0092B-C50C-407E-A947-70E740481C1C}">
                           <a14:useLocalDpi xmlns:a14="http://schemas.microsoft.com/office/drawing/2010/main" val="0"/>
@@ -5038,12 +5178,12 @@
       <w:pPr>
         <w:pStyle w:val="Ttulo2"/>
       </w:pPr>
-      <w:bookmarkStart w:id="14" w:name="_Toc192965247"/>
+      <w:bookmarkStart w:id="15" w:name="_Toc193314428"/>
       <w:r>
         <w:lastRenderedPageBreak/>
         <w:t>4.3 Estrutura do Banco de Dados</w:t>
       </w:r>
-      <w:bookmarkEnd w:id="14"/>
+      <w:bookmarkEnd w:id="15"/>
     </w:p>
     <w:p>
       <w:pPr>
@@ -5184,7 +5324,7 @@
                     <pic:cNvPicPr/>
                   </pic:nvPicPr>
                   <pic:blipFill>
-                    <a:blip r:embed="rId11">
+                    <a:blip r:embed="rId12">
                       <a:extLst>
                         <a:ext uri="{28A0092B-C50C-407E-A947-70E740481C1C}">
                           <a14:useLocalDpi xmlns:a14="http://schemas.microsoft.com/office/drawing/2010/main" val="0"/>
@@ -5243,11 +5383,11 @@
       <w:pPr>
         <w:pStyle w:val="Ttulo2"/>
       </w:pPr>
-      <w:bookmarkStart w:id="15" w:name="_Toc192965248"/>
+      <w:bookmarkStart w:id="16" w:name="_Toc193314429"/>
       <w:r>
         <w:t>4.4 Processo de Desenvolvimento</w:t>
       </w:r>
-      <w:bookmarkEnd w:id="15"/>
+      <w:bookmarkEnd w:id="16"/>
     </w:p>
     <w:p>
       <w:pPr>
@@ -5456,12 +5596,12 @@
         <w:pStyle w:val="Ttulo1"/>
         <w:ind w:left="70" w:right="71"/>
       </w:pPr>
-      <w:bookmarkStart w:id="16" w:name="_Toc192965249"/>
+      <w:bookmarkStart w:id="17" w:name="_Toc193314430"/>
       <w:r>
         <w:lastRenderedPageBreak/>
         <w:t>Rodagem da Aplicação</w:t>
       </w:r>
-      <w:bookmarkEnd w:id="16"/>
+      <w:bookmarkEnd w:id="17"/>
     </w:p>
     <w:p>
       <w:pPr>
@@ -5507,11 +5647,11 @@
       <w:pPr>
         <w:pStyle w:val="Ttulo2"/>
       </w:pPr>
-      <w:bookmarkStart w:id="17" w:name="_Toc192965250"/>
+      <w:bookmarkStart w:id="18" w:name="_Toc193314431"/>
       <w:r>
         <w:t>5.1 Requisitos para Execução</w:t>
       </w:r>
-      <w:bookmarkEnd w:id="17"/>
+      <w:bookmarkEnd w:id="18"/>
     </w:p>
     <w:p>
       <w:pPr>
@@ -5629,7 +5769,7 @@
                     <pic:cNvPicPr/>
                   </pic:nvPicPr>
                   <pic:blipFill>
-                    <a:blip r:embed="rId12">
+                    <a:blip r:embed="rId13">
                       <a:extLst>
                         <a:ext uri="{28A0092B-C50C-407E-A947-70E740481C1C}">
                           <a14:useLocalDpi xmlns:a14="http://schemas.microsoft.com/office/drawing/2010/main" val="0"/>
@@ -5665,11 +5805,11 @@
       <w:pPr>
         <w:pStyle w:val="Ttulo2"/>
       </w:pPr>
-      <w:bookmarkStart w:id="18" w:name="_Toc192965251"/>
+      <w:bookmarkStart w:id="19" w:name="_Toc193314432"/>
       <w:r>
         <w:t>5.2 Instruções para Execução da Aplicação</w:t>
       </w:r>
-      <w:bookmarkEnd w:id="18"/>
+      <w:bookmarkEnd w:id="19"/>
     </w:p>
     <w:p>
       <w:pPr>
@@ -5684,11 +5824,11 @@
       <w:pPr>
         <w:pStyle w:val="Ttulo3"/>
       </w:pPr>
-      <w:bookmarkStart w:id="19" w:name="_Toc192965252"/>
+      <w:bookmarkStart w:id="20" w:name="_Toc193314433"/>
       <w:r>
         <w:t>5.2.1 Derrubar Contêineres Existentes</w:t>
       </w:r>
-      <w:bookmarkEnd w:id="19"/>
+      <w:bookmarkEnd w:id="20"/>
     </w:p>
     <w:p>
       <w:pPr>
@@ -5763,7 +5903,7 @@
                     <pic:cNvPicPr/>
                   </pic:nvPicPr>
                   <pic:blipFill>
-                    <a:blip r:embed="rId13">
+                    <a:blip r:embed="rId14">
                       <a:extLst>
                         <a:ext uri="{28A0092B-C50C-407E-A947-70E740481C1C}">
                           <a14:useLocalDpi xmlns:a14="http://schemas.microsoft.com/office/drawing/2010/main" val="0"/>
@@ -5806,12 +5946,12 @@
       <w:pPr>
         <w:pStyle w:val="Ttulo3"/>
       </w:pPr>
-      <w:bookmarkStart w:id="20" w:name="_Toc192965253"/>
+      <w:bookmarkStart w:id="21" w:name="_Toc193314434"/>
       <w:r>
         <w:lastRenderedPageBreak/>
         <w:t>5.2.2 Construção das Imagens</w:t>
       </w:r>
-      <w:bookmarkEnd w:id="20"/>
+      <w:bookmarkEnd w:id="21"/>
     </w:p>
     <w:p>
       <w:pPr>
@@ -5886,7 +6026,7 @@
                     <pic:cNvPicPr/>
                   </pic:nvPicPr>
                   <pic:blipFill>
-                    <a:blip r:embed="rId14">
+                    <a:blip r:embed="rId15">
                       <a:extLst>
                         <a:ext uri="{28A0092B-C50C-407E-A947-70E740481C1C}">
                           <a14:useLocalDpi xmlns:a14="http://schemas.microsoft.com/office/drawing/2010/main" val="0"/>
@@ -5929,11 +6069,11 @@
       <w:pPr>
         <w:pStyle w:val="Ttulo3"/>
       </w:pPr>
-      <w:bookmarkStart w:id="21" w:name="_Toc192965254"/>
+      <w:bookmarkStart w:id="22" w:name="_Toc193314435"/>
       <w:r>
         <w:t>5.2.3 Inicialização dos Contêineres</w:t>
       </w:r>
-      <w:bookmarkEnd w:id="21"/>
+      <w:bookmarkEnd w:id="22"/>
     </w:p>
     <w:p>
       <w:pPr>
@@ -6014,7 +6154,7 @@
                     <pic:cNvPicPr/>
                   </pic:nvPicPr>
                   <pic:blipFill>
-                    <a:blip r:embed="rId15">
+                    <a:blip r:embed="rId16">
                       <a:extLst>
                         <a:ext uri="{28A0092B-C50C-407E-A947-70E740481C1C}">
                           <a14:useLocalDpi xmlns:a14="http://schemas.microsoft.com/office/drawing/2010/main" val="0"/>
@@ -6057,11 +6197,11 @@
       <w:pPr>
         <w:pStyle w:val="Ttulo3"/>
       </w:pPr>
-      <w:bookmarkStart w:id="22" w:name="_Toc192965255"/>
+      <w:bookmarkStart w:id="23" w:name="_Toc193314436"/>
       <w:r>
         <w:t>5.2.4 Verificação dos Contêineres em Execução</w:t>
       </w:r>
-      <w:bookmarkEnd w:id="22"/>
+      <w:bookmarkEnd w:id="23"/>
     </w:p>
     <w:p>
       <w:pPr>
@@ -6123,7 +6263,7 @@
                     <pic:cNvPicPr/>
                   </pic:nvPicPr>
                   <pic:blipFill>
-                    <a:blip r:embed="rId12">
+                    <a:blip r:embed="rId13">
                       <a:extLst>
                         <a:ext uri="{28A0092B-C50C-407E-A947-70E740481C1C}">
                           <a14:useLocalDpi xmlns:a14="http://schemas.microsoft.com/office/drawing/2010/main" val="0"/>
@@ -6159,11 +6299,11 @@
       <w:pPr>
         <w:pStyle w:val="Ttulo3"/>
       </w:pPr>
-      <w:bookmarkStart w:id="23" w:name="_Toc192965256"/>
+      <w:bookmarkStart w:id="24" w:name="_Toc193314437"/>
       <w:r>
         <w:t>5.2.5 Teste de Conectividade da API</w:t>
       </w:r>
-      <w:bookmarkEnd w:id="23"/>
+      <w:bookmarkEnd w:id="24"/>
     </w:p>
     <w:p>
       <w:pPr>
@@ -6238,7 +6378,7 @@
                     <pic:cNvPicPr/>
                   </pic:nvPicPr>
                   <pic:blipFill>
-                    <a:blip r:embed="rId16"/>
+                    <a:blip r:embed="rId17"/>
                     <a:stretch>
                       <a:fillRect/>
                     </a:stretch>
@@ -6327,7 +6467,7 @@
         </w:rPr>
         <w:lastRenderedPageBreak/>
         <w:drawing>
-          <wp:inline distT="0" distB="0" distL="0" distR="0" wp14:anchorId="39F03426" wp14:editId="6BA021D0">
+          <wp:inline distT="0" distB="0" distL="0" distR="0" wp14:anchorId="39F03426" wp14:editId="7C17644D">
             <wp:extent cx="5761355" cy="1833880"/>
             <wp:effectExtent l="0" t="0" r="0" b="0"/>
             <wp:docPr id="501002170" name="Imagem 7" descr="Texto"/>
@@ -6342,7 +6482,7 @@
                     <pic:cNvPicPr/>
                   </pic:nvPicPr>
                   <pic:blipFill>
-                    <a:blip r:embed="rId17" cstate="print">
+                    <a:blip r:embed="rId18" cstate="print">
                       <a:extLst>
                         <a:ext uri="{28A0092B-C50C-407E-A947-70E740481C1C}">
                           <a14:useLocalDpi xmlns:a14="http://schemas.microsoft.com/office/drawing/2010/main" val="0"/>
@@ -6378,11 +6518,11 @@
       <w:pPr>
         <w:pStyle w:val="Ttulo2"/>
       </w:pPr>
-      <w:bookmarkStart w:id="24" w:name="_Toc192965257"/>
+      <w:bookmarkStart w:id="25" w:name="_Toc193314438"/>
       <w:r>
         <w:t>5.3 Procedimentos para Teste dos Endpoints</w:t>
       </w:r>
-      <w:bookmarkEnd w:id="24"/>
+      <w:bookmarkEnd w:id="25"/>
     </w:p>
     <w:p>
       <w:pPr>
@@ -6417,11 +6557,11 @@
       <w:pPr>
         <w:pStyle w:val="Ttulo3"/>
       </w:pPr>
-      <w:bookmarkStart w:id="25" w:name="_Toc192965258"/>
+      <w:bookmarkStart w:id="26" w:name="_Toc193314439"/>
       <w:r>
         <w:t>5.3.1 Criar um Novo Cliente</w:t>
       </w:r>
-      <w:bookmarkEnd w:id="25"/>
+      <w:bookmarkEnd w:id="26"/>
     </w:p>
     <w:p>
       <w:pPr>
@@ -6556,7 +6696,7 @@
                     <pic:cNvPicPr/>
                   </pic:nvPicPr>
                   <pic:blipFill>
-                    <a:blip r:embed="rId18">
+                    <a:blip r:embed="rId19">
                       <a:extLst>
                         <a:ext uri="{28A0092B-C50C-407E-A947-70E740481C1C}">
                           <a14:useLocalDpi xmlns:a14="http://schemas.microsoft.com/office/drawing/2010/main" val="0"/>
@@ -6592,11 +6732,11 @@
       <w:pPr>
         <w:pStyle w:val="Ttulo3"/>
       </w:pPr>
-      <w:bookmarkStart w:id="26" w:name="_Toc192965259"/>
+      <w:bookmarkStart w:id="27" w:name="_Toc193314440"/>
       <w:r>
         <w:t>5.3.2 Listar Todos os Clientes</w:t>
       </w:r>
-      <w:bookmarkEnd w:id="26"/>
+      <w:bookmarkEnd w:id="27"/>
     </w:p>
     <w:p>
       <w:pPr>
@@ -6644,7 +6784,7 @@
         </w:rPr>
         <w:lastRenderedPageBreak/>
         <w:drawing>
-          <wp:inline distT="0" distB="0" distL="0" distR="0" wp14:anchorId="20BAE650" wp14:editId="6459FF33">
+          <wp:inline distT="0" distB="0" distL="0" distR="0" wp14:anchorId="20BAE650" wp14:editId="511DB78C">
             <wp:extent cx="5761355" cy="1833880"/>
             <wp:effectExtent l="0" t="0" r="0" b="0"/>
             <wp:docPr id="61416912" name="Imagem 9" descr="Texto&#10;&#10;O conteúdo gerado por IA pode estar incorreto."/>
@@ -6659,7 +6799,7 @@
                     <pic:cNvPicPr/>
                   </pic:nvPicPr>
                   <pic:blipFill>
-                    <a:blip r:embed="rId17" cstate="print">
+                    <a:blip r:embed="rId18" cstate="print">
                       <a:extLst>
                         <a:ext uri="{28A0092B-C50C-407E-A947-70E740481C1C}">
                           <a14:useLocalDpi xmlns:a14="http://schemas.microsoft.com/office/drawing/2010/main" val="0"/>
@@ -6702,11 +6842,11 @@
       <w:pPr>
         <w:pStyle w:val="Ttulo3"/>
       </w:pPr>
-      <w:bookmarkStart w:id="27" w:name="_Toc192965260"/>
+      <w:bookmarkStart w:id="28" w:name="_Toc193314441"/>
       <w:r>
         <w:t>5.3.3 Criar um Novo Atendimento</w:t>
       </w:r>
-      <w:bookmarkEnd w:id="27"/>
+      <w:bookmarkEnd w:id="28"/>
     </w:p>
     <w:p>
       <w:pPr>
@@ -6839,7 +6979,7 @@
                     <pic:cNvPicPr/>
                   </pic:nvPicPr>
                   <pic:blipFill>
-                    <a:blip r:embed="rId19">
+                    <a:blip r:embed="rId20">
                       <a:extLst>
                         <a:ext uri="{28A0092B-C50C-407E-A947-70E740481C1C}">
                           <a14:useLocalDpi xmlns:a14="http://schemas.microsoft.com/office/drawing/2010/main" val="0"/>
@@ -6885,7 +7025,7 @@
           <w:lang w:val="en-US"/>
         </w:rPr>
       </w:pPr>
-      <w:bookmarkStart w:id="28" w:name="_Toc192965261"/>
+      <w:bookmarkStart w:id="29" w:name="_Toc193314442"/>
       <w:r>
         <w:rPr>
           <w:lang w:val="en-US"/>
@@ -6899,7 +7039,7 @@
         </w:rPr>
         <w:t>Pagamento</w:t>
       </w:r>
-      <w:bookmarkEnd w:id="28"/>
+      <w:bookmarkEnd w:id="29"/>
       <w:proofErr w:type="spellEnd"/>
     </w:p>
     <w:p>
@@ -7066,7 +7206,7 @@
                     <pic:cNvPicPr/>
                   </pic:nvPicPr>
                   <pic:blipFill>
-                    <a:blip r:embed="rId20">
+                    <a:blip r:embed="rId21">
                       <a:extLst>
                         <a:ext uri="{28A0092B-C50C-407E-A947-70E740481C1C}">
                           <a14:useLocalDpi xmlns:a14="http://schemas.microsoft.com/office/drawing/2010/main" val="0"/>
@@ -7102,11 +7242,11 @@
       <w:pPr>
         <w:pStyle w:val="Ttulo3"/>
       </w:pPr>
-      <w:bookmarkStart w:id="29" w:name="_Toc192965262"/>
+      <w:bookmarkStart w:id="30" w:name="_Toc193314443"/>
       <w:r>
         <w:t>5.3.5 Listar os Dados Cadastrados</w:t>
       </w:r>
-      <w:bookmarkEnd w:id="29"/>
+      <w:bookmarkEnd w:id="30"/>
     </w:p>
     <w:p>
       <w:pPr>
@@ -7164,7 +7304,7 @@
                     <pic:cNvPicPr/>
                   </pic:nvPicPr>
                   <pic:blipFill>
-                    <a:blip r:embed="rId21">
+                    <a:blip r:embed="rId22">
                       <a:extLst>
                         <a:ext uri="{28A0092B-C50C-407E-A947-70E740481C1C}">
                           <a14:useLocalDpi xmlns:a14="http://schemas.microsoft.com/office/drawing/2010/main" val="0"/>
@@ -7200,11 +7340,11 @@
       <w:pPr>
         <w:pStyle w:val="Ttulo2"/>
       </w:pPr>
-      <w:bookmarkStart w:id="30" w:name="_Toc192965263"/>
+      <w:bookmarkStart w:id="31" w:name="_Toc193314444"/>
       <w:r>
         <w:t>5.4 Possíveis Erros e Soluções</w:t>
       </w:r>
-      <w:bookmarkEnd w:id="30"/>
+      <w:bookmarkEnd w:id="31"/>
     </w:p>
     <w:p>
       <w:pPr>
@@ -7640,12 +7780,12 @@
         <w:pStyle w:val="Ttulo1"/>
         <w:ind w:left="70" w:right="71"/>
       </w:pPr>
-      <w:bookmarkStart w:id="31" w:name="_Toc192965264"/>
+      <w:bookmarkStart w:id="32" w:name="_Toc193314445"/>
       <w:r>
         <w:lastRenderedPageBreak/>
         <w:t>Resultados e Conclusão</w:t>
       </w:r>
-      <w:bookmarkEnd w:id="31"/>
+      <w:bookmarkEnd w:id="32"/>
     </w:p>
     <w:p>
       <w:pPr>
@@ -7653,11 +7793,11 @@
         <w:spacing w:line="360" w:lineRule="auto"/>
         <w:jc w:val="both"/>
       </w:pPr>
-      <w:bookmarkStart w:id="32" w:name="_Toc192965265"/>
+      <w:bookmarkStart w:id="33" w:name="_Toc193314446"/>
       <w:r>
         <w:t>6.1 Análise dos Resultados</w:t>
       </w:r>
-      <w:bookmarkEnd w:id="32"/>
+      <w:bookmarkEnd w:id="33"/>
     </w:p>
     <w:p>
       <w:pPr>
@@ -7729,7 +7869,7 @@
                     <pic:cNvPicPr/>
                   </pic:nvPicPr>
                   <pic:blipFill>
-                    <a:blip r:embed="rId22">
+                    <a:blip r:embed="rId23">
                       <a:extLst>
                         <a:ext uri="{28A0092B-C50C-407E-A947-70E740481C1C}">
                           <a14:useLocalDpi xmlns:a14="http://schemas.microsoft.com/office/drawing/2010/main" val="0"/>
@@ -7935,7 +8075,7 @@
           <w:noProof/>
         </w:rPr>
         <w:drawing>
-          <wp:inline distT="0" distB="0" distL="0" distR="0" wp14:anchorId="5D83DF45" wp14:editId="35C86867">
+          <wp:inline distT="0" distB="0" distL="0" distR="0" wp14:anchorId="5D83DF45" wp14:editId="1787D5B1">
             <wp:extent cx="5761355" cy="1323340"/>
             <wp:effectExtent l="0" t="0" r="0" b="0"/>
             <wp:docPr id="1224266888" name="Imagem 4" descr="Texto&#10;&#10;O conteúdo gerado por IA pode estar incorreto."/>
@@ -7950,7 +8090,7 @@
                     <pic:cNvPicPr/>
                   </pic:nvPicPr>
                   <pic:blipFill>
-                    <a:blip r:embed="rId23" cstate="print">
+                    <a:blip r:embed="rId24" cstate="print">
                       <a:extLst>
                         <a:ext uri="{28A0092B-C50C-407E-A947-70E740481C1C}">
                           <a14:useLocalDpi xmlns:a14="http://schemas.microsoft.com/office/drawing/2010/main" val="0"/>
@@ -8006,12 +8146,12 @@
       <w:pPr>
         <w:pStyle w:val="Ttulo2"/>
       </w:pPr>
-      <w:bookmarkStart w:id="33" w:name="_Toc192965266"/>
+      <w:bookmarkStart w:id="34" w:name="_Toc193314447"/>
       <w:r>
         <w:lastRenderedPageBreak/>
         <w:t>6.2 Dificuldades Encontradas</w:t>
       </w:r>
-      <w:bookmarkEnd w:id="33"/>
+      <w:bookmarkEnd w:id="34"/>
     </w:p>
     <w:p>
       <w:pPr>
@@ -8282,7 +8422,7 @@
                     <pic:cNvPicPr/>
                   </pic:nvPicPr>
                   <pic:blipFill>
-                    <a:blip r:embed="rId24">
+                    <a:blip r:embed="rId25">
                       <a:extLst>
                         <a:ext uri="{28A0092B-C50C-407E-A947-70E740481C1C}">
                           <a14:useLocalDpi xmlns:a14="http://schemas.microsoft.com/office/drawing/2010/main" val="0"/>
@@ -8326,11 +8466,11 @@
         <w:spacing w:line="360" w:lineRule="auto"/>
         <w:jc w:val="both"/>
       </w:pPr>
-      <w:bookmarkStart w:id="34" w:name="_Toc192965267"/>
+      <w:bookmarkStart w:id="35" w:name="_Toc193314448"/>
       <w:r>
         <w:t>6.3 Conclusão</w:t>
       </w:r>
-      <w:bookmarkEnd w:id="34"/>
+      <w:bookmarkEnd w:id="35"/>
     </w:p>
     <w:p>
       <w:pPr>
@@ -8476,7 +8616,7 @@
           <w:noProof/>
         </w:rPr>
         <w:drawing>
-          <wp:inline distT="0" distB="0" distL="0" distR="0" wp14:anchorId="575070D6" wp14:editId="5A818497">
+          <wp:inline distT="0" distB="0" distL="0" distR="0" wp14:anchorId="575070D6" wp14:editId="399B57E6">
             <wp:extent cx="5761355" cy="3120390"/>
             <wp:effectExtent l="0" t="0" r="0" b="3810"/>
             <wp:docPr id="937561669" name="Imagem 2" descr="Texto&#10;&#10;O conteúdo gerado por IA pode estar incorreto."/>
@@ -8491,7 +8631,7 @@
                     <pic:cNvPicPr/>
                   </pic:nvPicPr>
                   <pic:blipFill>
-                    <a:blip r:embed="rId25" cstate="print">
+                    <a:blip r:embed="rId26" cstate="print">
                       <a:extLst>
                         <a:ext uri="{28A0092B-C50C-407E-A947-70E740481C1C}">
                           <a14:useLocalDpi xmlns:a14="http://schemas.microsoft.com/office/drawing/2010/main" val="0"/>
@@ -8535,11 +8675,11 @@
         <w:spacing w:line="360" w:lineRule="auto"/>
         <w:jc w:val="both"/>
       </w:pPr>
-      <w:bookmarkStart w:id="35" w:name="_Toc192965268"/>
+      <w:bookmarkStart w:id="36" w:name="_Toc193314449"/>
       <w:r>
         <w:t>6.4 Trabalhos Futuros</w:t>
       </w:r>
-      <w:bookmarkEnd w:id="35"/>
+      <w:bookmarkEnd w:id="36"/>
     </w:p>
     <w:p>
       <w:pPr>
@@ -8667,11 +8807,11 @@
       <w:pPr>
         <w:pStyle w:val="Ttulo2"/>
       </w:pPr>
-      <w:bookmarkStart w:id="36" w:name="_Toc192965269"/>
+      <w:bookmarkStart w:id="37" w:name="_Toc193314450"/>
       <w:r>
         <w:t>6.5 Considerações Finais</w:t>
       </w:r>
-      <w:bookmarkEnd w:id="36"/>
+      <w:bookmarkEnd w:id="37"/>
     </w:p>
     <w:p>
       <w:pPr>
@@ -8811,7 +8951,7 @@
           <w:noProof/>
         </w:rPr>
         <w:drawing>
-          <wp:inline distT="0" distB="0" distL="0" distR="0" wp14:anchorId="729978A2" wp14:editId="33E7B117">
+          <wp:inline distT="0" distB="0" distL="0" distR="0" wp14:anchorId="729978A2" wp14:editId="43980241">
             <wp:extent cx="5761355" cy="3058795"/>
             <wp:effectExtent l="0" t="0" r="0" b="8255"/>
             <wp:docPr id="1610942209" name="Imagem 5" descr="Texto&#10;&#10;O conteúdo gerado por IA pode estar incorreto."/>
@@ -8826,7 +8966,7 @@
                     <pic:cNvPicPr/>
                   </pic:nvPicPr>
                   <pic:blipFill>
-                    <a:blip r:embed="rId26" cstate="print">
+                    <a:blip r:embed="rId27" cstate="print">
                       <a:extLst>
                         <a:ext uri="{28A0092B-C50C-407E-A947-70E740481C1C}">
                           <a14:useLocalDpi xmlns:a14="http://schemas.microsoft.com/office/drawing/2010/main" val="0"/>
@@ -8879,7 +9019,7 @@
                     <pic:cNvPicPr/>
                   </pic:nvPicPr>
                   <pic:blipFill>
-                    <a:blip r:embed="rId21">
+                    <a:blip r:embed="rId22">
                       <a:extLst>
                         <a:ext uri="{28A0092B-C50C-407E-A947-70E740481C1C}">
                           <a14:useLocalDpi xmlns:a14="http://schemas.microsoft.com/office/drawing/2010/main" val="0"/>
@@ -8989,26 +9129,26 @@
       <w:pPr>
         <w:pStyle w:val="Ttulo1"/>
       </w:pPr>
-      <w:bookmarkStart w:id="37" w:name="_Toc192965270"/>
+      <w:bookmarkStart w:id="38" w:name="_Toc193314451"/>
       <w:r>
         <w:lastRenderedPageBreak/>
         <w:t>Links Importantes</w:t>
       </w:r>
-      <w:bookmarkEnd w:id="37"/>
+      <w:bookmarkEnd w:id="38"/>
     </w:p>
     <w:p/>
     <w:p>
       <w:pPr>
         <w:pStyle w:val="Ttulo3"/>
       </w:pPr>
-      <w:bookmarkStart w:id="38" w:name="_Toc192965271"/>
+      <w:bookmarkStart w:id="39" w:name="_Toc193314452"/>
       <w:r>
         <w:t>Vídeo de Apresentação (YouTube)</w:t>
       </w:r>
-      <w:bookmarkEnd w:id="38"/>
-    </w:p>
-    <w:p>
-      <w:hyperlink r:id="rId27" w:history="1">
+      <w:bookmarkEnd w:id="39"/>
+    </w:p>
+    <w:p>
+      <w:hyperlink r:id="rId28" w:history="1">
         <w:r>
           <w:rPr>
             <w:rStyle w:val="Hyperlink"/>
@@ -9022,7 +9162,7 @@
       <w:pPr>
         <w:pStyle w:val="Ttulo3"/>
       </w:pPr>
-      <w:bookmarkStart w:id="39" w:name="_Toc192965272"/>
+      <w:bookmarkStart w:id="40" w:name="_Toc193314453"/>
       <w:r>
         <w:t>Documentação Técnica (</w:t>
       </w:r>
@@ -9034,13 +9174,13 @@
       <w:r>
         <w:t>):</w:t>
       </w:r>
-      <w:bookmarkEnd w:id="39"/>
+      <w:bookmarkEnd w:id="40"/>
       <w:r>
         <w:t xml:space="preserve"> </w:t>
       </w:r>
     </w:p>
     <w:p>
-      <w:hyperlink r:id="rId28" w:history="1">
+      <w:hyperlink r:id="rId29" w:history="1">
         <w:r>
           <w:rPr>
             <w:rStyle w:val="Hyperlink"/>
@@ -9083,16 +9223,16 @@
         <w:pStyle w:val="Ttulo1"/>
         <w:ind w:left="70" w:right="71"/>
       </w:pPr>
-      <w:bookmarkStart w:id="40" w:name="_Toc192886963"/>
-      <w:bookmarkStart w:id="41" w:name="_Toc192887059"/>
-      <w:bookmarkStart w:id="42" w:name="_Toc192965273"/>
+      <w:bookmarkStart w:id="41" w:name="_Toc192886963"/>
+      <w:bookmarkStart w:id="42" w:name="_Toc192887059"/>
+      <w:bookmarkStart w:id="43" w:name="_Toc193314454"/>
       <w:proofErr w:type="spellStart"/>
       <w:r>
         <w:t>Referêcias</w:t>
       </w:r>
-      <w:bookmarkEnd w:id="40"/>
       <w:bookmarkEnd w:id="41"/>
       <w:bookmarkEnd w:id="42"/>
+      <w:bookmarkEnd w:id="43"/>
       <w:proofErr w:type="spellEnd"/>
     </w:p>
     <w:p>
@@ -9120,7 +9260,7 @@
       <w:r>
         <w:t xml:space="preserve">. 2024. Disponível em: </w:t>
       </w:r>
-      <w:hyperlink r:id="rId29" w:tgtFrame="_new" w:history="1">
+      <w:hyperlink r:id="rId30" w:tgtFrame="_new" w:history="1">
         <w:r>
           <w:rPr>
             <w:rStyle w:val="Hyperlink"/>
@@ -9157,7 +9297,7 @@
       <w:r>
         <w:t xml:space="preserve">. 2024. Disponível em: </w:t>
       </w:r>
-      <w:hyperlink r:id="rId30" w:tgtFrame="_new" w:history="1">
+      <w:hyperlink r:id="rId31" w:tgtFrame="_new" w:history="1">
         <w:r>
           <w:rPr>
             <w:rStyle w:val="Hyperlink"/>
@@ -9194,7 +9334,7 @@
       <w:r>
         <w:t xml:space="preserve">. 2024. Disponível em: </w:t>
       </w:r>
-      <w:hyperlink r:id="rId31" w:tgtFrame="_new" w:history="1">
+      <w:hyperlink r:id="rId32" w:tgtFrame="_new" w:history="1">
         <w:r>
           <w:rPr>
             <w:rStyle w:val="Hyperlink"/>
@@ -9231,7 +9371,7 @@
       <w:r>
         <w:t xml:space="preserve">. 2024. Disponível em: </w:t>
       </w:r>
-      <w:hyperlink r:id="rId32" w:tgtFrame="_new" w:history="1">
+      <w:hyperlink r:id="rId33" w:tgtFrame="_new" w:history="1">
         <w:r>
           <w:rPr>
             <w:rStyle w:val="Hyperlink"/>
@@ -9363,9 +9503,9 @@
       </w:pPr>
     </w:p>
     <w:sectPr>
-      <w:headerReference w:type="even" r:id="rId33"/>
-      <w:headerReference w:type="default" r:id="rId34"/>
-      <w:headerReference w:type="first" r:id="rId35"/>
+      <w:headerReference w:type="even" r:id="rId34"/>
+      <w:headerReference w:type="default" r:id="rId35"/>
+      <w:headerReference w:type="first" r:id="rId36"/>
       <w:pgSz w:w="11908" w:h="16832"/>
       <w:pgMar w:top="1701" w:right="1134" w:bottom="1134" w:left="1701" w:header="720" w:footer="720" w:gutter="0"/>
       <w:cols w:space="720"/>
@@ -14719,6 +14859,7 @@
   <w:style w:type="character" w:default="1" w:styleId="Fontepargpadro">
     <w:name w:val="Default Paragraph Font"/>
     <w:uiPriority w:val="1"/>
+    <w:semiHidden/>
     <w:unhideWhenUsed/>
   </w:style>
   <w:style w:type="table" w:default="1" w:styleId="Tabelanormal">

</xml_diff>